<commit_message>
a file was deleted
</commit_message>
<xml_diff>
--- a/学习笔记.docx
+++ b/学习笔记.docx
@@ -329,6 +329,8 @@
           </wp:inline>
         </w:drawing>
       </w:r>
+      <w:bookmarkStart w:id="0" w:name="_GoBack"/>
+      <w:bookmarkEnd w:id="0"/>
     </w:p>
     <w:p>
       <w:r>
@@ -1921,8 +1923,6 @@
           <w:lang w:val="en-US" w:eastAsia="zh-CN"/>
         </w:rPr>
       </w:pPr>
-      <w:bookmarkStart w:id="0" w:name="_GoBack"/>
-      <w:bookmarkEnd w:id="0"/>
     </w:p>
     <w:sectPr>
       <w:pgSz w:w="11906" w:h="16838"/>

</xml_diff>